<commit_message>
second review changes #65
</commit_message>
<xml_diff>
--- a/2381/RazmochaevaNV/paper.docx
+++ b/2381/RazmochaevaNV/paper.docx
@@ -120,6 +120,8 @@
         </w:rPr>
         <w:t>Санкт-Петербургский государственный электротехнический университет «ЛЭТИ» им. В. И. Ульянова (Ленина)</w:t>
       </w:r>
+      <w:bookmarkStart w:id="1" w:name="_GoBack"/>
+      <w:bookmarkEnd w:id="1"/>
     </w:p>
     <w:p>
       <w:pPr>
@@ -530,28 +532,8 @@
           <w:szCs w:val="21"/>
           <w:lang w:val="ru-RU"/>
         </w:rPr>
-        <w:t>. Объектом исследования данной работы является ассортимент точки розничной торговли и связанные с ним свойства. Предмет исследования - процесс формирования ассортимента точки розничной торговли. Для достижения поставленной цели требуется описать процесс формирования ассортимента и разработать структуру решаемых задач, пригодную для автоматизации</w:t>
-      </w:r>
-      <w:proofErr w:type="gramStart"/>
-      <w:r>
-        <w:rPr>
-          <w:rFonts w:ascii="Times New Roman" w:hAnsi="Times New Roman" w:cs="Times New Roman"/>
-          <w:sz w:val="21"/>
-          <w:szCs w:val="21"/>
-          <w:lang w:val="ru-RU"/>
-        </w:rPr>
-        <w:t>.</w:t>
-      </w:r>
-      <w:r>
-        <w:rPr>
-          <w:rFonts w:ascii="Times New Roman" w:hAnsi="Times New Roman" w:cs="Times New Roman"/>
-          <w:sz w:val="21"/>
-          <w:szCs w:val="21"/>
-          <w:lang w:val="ru-RU"/>
-        </w:rPr>
-        <w:t>.</w:t>
-      </w:r>
-      <w:proofErr w:type="gramEnd"/>
+        <w:t>. Объектом исследования данной работы является ассортимент точки розничной торговли и связанные с ним свойства. Предмет исследования - процесс формирования ассортимента точки розничной торговли. Для достижения поставленной цели требуется описать процесс формирования ассортимента и разработать структуру решаемых задач, пригодную для автоматизации.</w:t>
+      </w:r>
     </w:p>
     <w:p>
       <w:pPr>
@@ -622,7 +604,7 @@
           <w:lang w:val="ru-RU"/>
         </w:rPr>
         <w:lastRenderedPageBreak/>
-        <w:t xml:space="preserve"> В [1] под формализованными методами подразумевают </w:t>
+        <w:t xml:space="preserve">В [1] под формализованными методами подразумевают </w:t>
       </w:r>
       <w:proofErr w:type="gramStart"/>
       <w:r>
@@ -743,7 +725,25 @@
           <w:szCs w:val="21"/>
           <w:lang w:val="ru-RU"/>
         </w:rPr>
-        <w:t>Формализованные методы прогнозирования требуют математической модели исследуемого процесса [1,7]. Если математическую модель невозможно построить, то такие методы не будут достоверно точными.</w:t>
+        <w:t>Формализованные методы прогнозирования требуют математической модели исследуемого процесса [1</w:t>
+      </w:r>
+      <w:r>
+        <w:rPr>
+          <w:rFonts w:ascii="Times New Roman" w:hAnsi="Times New Roman" w:cs="Times New Roman"/>
+          <w:sz w:val="21"/>
+          <w:szCs w:val="21"/>
+          <w:lang w:val="ru-RU"/>
+        </w:rPr>
+        <w:t>], [</w:t>
+      </w:r>
+      <w:r>
+        <w:rPr>
+          <w:rFonts w:ascii="Times New Roman" w:hAnsi="Times New Roman" w:cs="Times New Roman"/>
+          <w:sz w:val="21"/>
+          <w:szCs w:val="21"/>
+          <w:lang w:val="ru-RU"/>
+        </w:rPr>
+        <w:t>7]. Если математическую модель невозможно построить, то такие методы не будут достоверно точными.</w:t>
       </w:r>
     </w:p>
     <w:p>
@@ -766,7 +766,25 @@
           <w:szCs w:val="21"/>
           <w:lang w:val="ru-RU"/>
         </w:rPr>
-        <w:t xml:space="preserve">В [2,3] выделяют в отдельную группу методы прогнозирования и включают сюда следующие: </w:t>
+        <w:t>В [2</w:t>
+      </w:r>
+      <w:r>
+        <w:rPr>
+          <w:rFonts w:ascii="Times New Roman" w:hAnsi="Times New Roman" w:cs="Times New Roman"/>
+          <w:sz w:val="21"/>
+          <w:szCs w:val="21"/>
+          <w:lang w:val="ru-RU"/>
+        </w:rPr>
+        <w:t>], [</w:t>
+      </w:r>
+      <w:r>
+        <w:rPr>
+          <w:rFonts w:ascii="Times New Roman" w:hAnsi="Times New Roman" w:cs="Times New Roman"/>
+          <w:sz w:val="21"/>
+          <w:szCs w:val="21"/>
+          <w:lang w:val="ru-RU"/>
+        </w:rPr>
+        <w:t xml:space="preserve">3] выделяют в отдельную группу методы прогнозирования и включают сюда следующие: </w:t>
       </w:r>
     </w:p>
     <w:p>
@@ -1005,7 +1023,133 @@
           <w:szCs w:val="21"/>
           <w:lang w:val="ru-RU"/>
         </w:rPr>
-        <w:t>Формирование ассортимента - нелинейный процесс (показано на примере анализа спроса в [2,3]). Нелинейность процесса формирования ассортимента обязательно нужно учитывать.</w:t>
+        <w:t>П</w:t>
+      </w:r>
+      <w:r>
+        <w:rPr>
+          <w:rFonts w:ascii="Times New Roman" w:hAnsi="Times New Roman" w:cs="Times New Roman"/>
+          <w:sz w:val="21"/>
+          <w:szCs w:val="21"/>
+          <w:lang w:val="ru-RU"/>
+        </w:rPr>
+        <w:t xml:space="preserve">роцесс формирования ассортимента </w:t>
+      </w:r>
+      <w:r>
+        <w:rPr>
+          <w:rFonts w:ascii="Times New Roman" w:hAnsi="Times New Roman" w:cs="Times New Roman"/>
+          <w:sz w:val="21"/>
+          <w:szCs w:val="21"/>
+          <w:lang w:val="ru-RU"/>
+        </w:rPr>
+        <w:t>не</w:t>
+      </w:r>
+      <w:r>
+        <w:rPr>
+          <w:rFonts w:ascii="Times New Roman" w:hAnsi="Times New Roman" w:cs="Times New Roman"/>
+          <w:sz w:val="21"/>
+          <w:szCs w:val="21"/>
+          <w:lang w:val="ru-RU"/>
+        </w:rPr>
+        <w:t>льзя описать линейным уравнением (фиксируя конкретные замены и результаты этих замен (изменения прибыли), нельзя уверенно сказать, прямая или обратная зависимость имеет место)</w:t>
+      </w:r>
+      <w:r>
+        <w:rPr>
+          <w:rFonts w:ascii="Times New Roman" w:hAnsi="Times New Roman" w:cs="Times New Roman"/>
+          <w:sz w:val="21"/>
+          <w:szCs w:val="21"/>
+          <w:lang w:val="ru-RU"/>
+        </w:rPr>
+        <w:t>. Поэтому нельзя считать процесс ф</w:t>
+      </w:r>
+      <w:r>
+        <w:rPr>
+          <w:rFonts w:ascii="Times New Roman" w:hAnsi="Times New Roman" w:cs="Times New Roman"/>
+          <w:sz w:val="21"/>
+          <w:szCs w:val="21"/>
+          <w:lang w:val="ru-RU"/>
+        </w:rPr>
+        <w:t>ормировани</w:t>
+      </w:r>
+      <w:r>
+        <w:rPr>
+          <w:rFonts w:ascii="Times New Roman" w:hAnsi="Times New Roman" w:cs="Times New Roman"/>
+          <w:sz w:val="21"/>
+          <w:szCs w:val="21"/>
+          <w:lang w:val="ru-RU"/>
+        </w:rPr>
+        <w:t>я</w:t>
+      </w:r>
+      <w:r>
+        <w:rPr>
+          <w:rFonts w:ascii="Times New Roman" w:hAnsi="Times New Roman" w:cs="Times New Roman"/>
+          <w:sz w:val="21"/>
+          <w:szCs w:val="21"/>
+          <w:lang w:val="ru-RU"/>
+        </w:rPr>
+        <w:t xml:space="preserve"> ассортимента </w:t>
+      </w:r>
+      <w:r>
+        <w:rPr>
+          <w:rFonts w:ascii="Times New Roman" w:hAnsi="Times New Roman" w:cs="Times New Roman"/>
+          <w:sz w:val="21"/>
+          <w:szCs w:val="21"/>
+          <w:lang w:val="ru-RU"/>
+        </w:rPr>
+        <w:t xml:space="preserve">линейным. Нелинейность </w:t>
+      </w:r>
+      <w:r>
+        <w:rPr>
+          <w:rFonts w:ascii="Times New Roman" w:hAnsi="Times New Roman" w:cs="Times New Roman"/>
+          <w:sz w:val="21"/>
+          <w:szCs w:val="21"/>
+          <w:lang w:val="ru-RU"/>
+        </w:rPr>
+        <w:t>процесс</w:t>
+      </w:r>
+      <w:r>
+        <w:rPr>
+          <w:rFonts w:ascii="Times New Roman" w:hAnsi="Times New Roman" w:cs="Times New Roman"/>
+          <w:sz w:val="21"/>
+          <w:szCs w:val="21"/>
+          <w:lang w:val="ru-RU"/>
+        </w:rPr>
+        <w:t>а показана</w:t>
+      </w:r>
+      <w:r>
+        <w:rPr>
+          <w:rFonts w:ascii="Times New Roman" w:hAnsi="Times New Roman" w:cs="Times New Roman"/>
+          <w:sz w:val="21"/>
+          <w:szCs w:val="21"/>
+          <w:lang w:val="ru-RU"/>
+        </w:rPr>
+        <w:t xml:space="preserve"> на примере анализа спроса в [2</w:t>
+      </w:r>
+      <w:r>
+        <w:rPr>
+          <w:rFonts w:ascii="Times New Roman" w:hAnsi="Times New Roman" w:cs="Times New Roman"/>
+          <w:sz w:val="21"/>
+          <w:szCs w:val="21"/>
+          <w:lang w:val="ru-RU"/>
+        </w:rPr>
+        <w:t>],[</w:t>
+      </w:r>
+      <w:r>
+        <w:rPr>
+          <w:rFonts w:ascii="Times New Roman" w:hAnsi="Times New Roman" w:cs="Times New Roman"/>
+          <w:sz w:val="21"/>
+          <w:szCs w:val="21"/>
+          <w:lang w:val="ru-RU"/>
+        </w:rPr>
+        <w:t>3]</w:t>
+      </w:r>
+      <w:r>
+        <w:rPr>
+          <w:rFonts w:ascii="Times New Roman" w:hAnsi="Times New Roman" w:cs="Times New Roman"/>
+          <w:sz w:val="21"/>
+          <w:szCs w:val="21"/>
+          <w:lang w:val="ru-RU"/>
+        </w:rPr>
+        <w:t>. Нелинейность процесса формирования ассортимента обязательно нужно учитывать.</w:t>
       </w:r>
     </w:p>
     <w:p>
@@ -1103,28 +1247,44 @@
           <w:szCs w:val="21"/>
           <w:lang w:val="ru-RU"/>
         </w:rPr>
-        <w:t>При формировании ассортимента анализируется большое количество данных о продажах - так называемый опыт продаж, который играет главную роль при принятии решений</w:t>
-      </w:r>
-      <w:proofErr w:type="gramStart"/>
-      <w:r>
-        <w:rPr>
-          <w:rFonts w:ascii="Times New Roman" w:hAnsi="Times New Roman" w:cs="Times New Roman"/>
-          <w:sz w:val="21"/>
-          <w:szCs w:val="21"/>
-          <w:lang w:val="ru-RU"/>
-        </w:rPr>
-        <w:t>.</w:t>
-      </w:r>
-      <w:r>
-        <w:rPr>
-          <w:rFonts w:ascii="Times New Roman" w:hAnsi="Times New Roman" w:cs="Times New Roman"/>
-          <w:sz w:val="21"/>
-          <w:szCs w:val="21"/>
-          <w:lang w:val="ru-RU"/>
-        </w:rPr>
-        <w:t>.</w:t>
-      </w:r>
-      <w:proofErr w:type="gramEnd"/>
+        <w:t xml:space="preserve">При формировании ассортимента анализируется большое количество данных о продажах </w:t>
+      </w:r>
+      <w:r>
+        <w:rPr>
+          <w:rFonts w:ascii="Times New Roman" w:hAnsi="Times New Roman" w:cs="Times New Roman"/>
+          <w:sz w:val="21"/>
+          <w:szCs w:val="21"/>
+          <w:lang w:val="ru-RU"/>
+        </w:rPr>
+        <w:t>–</w:t>
+      </w:r>
+      <w:r>
+        <w:rPr>
+          <w:rFonts w:ascii="Times New Roman" w:hAnsi="Times New Roman" w:cs="Times New Roman"/>
+          <w:sz w:val="21"/>
+          <w:szCs w:val="21"/>
+          <w:lang w:val="ru-RU"/>
+        </w:rPr>
+        <w:t xml:space="preserve"> так</w:t>
+      </w:r>
+      <w:r>
+        <w:rPr>
+          <w:rFonts w:ascii="Times New Roman" w:hAnsi="Times New Roman" w:cs="Times New Roman"/>
+          <w:sz w:val="21"/>
+          <w:szCs w:val="21"/>
+          <w:lang w:val="ru-RU"/>
+        </w:rPr>
+        <w:t xml:space="preserve"> </w:t>
+      </w:r>
+      <w:r>
+        <w:rPr>
+          <w:rFonts w:ascii="Times New Roman" w:hAnsi="Times New Roman" w:cs="Times New Roman"/>
+          <w:sz w:val="21"/>
+          <w:szCs w:val="21"/>
+          <w:lang w:val="ru-RU"/>
+        </w:rPr>
+        <w:t>называемый опыт продаж, который играет главную роль при принятии решений.</w:t>
+      </w:r>
     </w:p>
     <w:p>
       <w:pPr>
@@ -1573,7 +1733,6 @@
                 <w:szCs w:val="18"/>
               </w:rPr>
             </w:pPr>
-            <w:bookmarkStart w:id="1" w:name="_GoBack" w:colFirst="1" w:colLast="4"/>
             <w:proofErr w:type="spellStart"/>
             <w:r>
               <w:rPr>
@@ -2049,7 +2208,6 @@
           </w:p>
         </w:tc>
       </w:tr>
-      <w:bookmarkEnd w:id="1"/>
     </w:tbl>
     <w:p>
       <w:pPr>
@@ -2091,6 +2249,20 @@
     <w:p>
       <w:pPr>
         <w:pStyle w:val="a0"/>
+        <w:spacing w:before="0" w:after="0"/>
+        <w:ind w:firstLine="340"/>
+        <w:jc w:val="both"/>
+        <w:rPr>
+          <w:rFonts w:ascii="Times New Roman" w:hAnsi="Times New Roman" w:cs="Times New Roman"/>
+          <w:sz w:val="21"/>
+          <w:szCs w:val="21"/>
+          <w:lang w:val="ru-RU"/>
+        </w:rPr>
+      </w:pPr>
+    </w:p>
+    <w:p>
+      <w:pPr>
+        <w:pStyle w:val="a0"/>
         <w:spacing w:before="80" w:after="80"/>
         <w:ind w:firstLine="340"/>
         <w:jc w:val="both"/>
@@ -2110,6 +2282,7 @@
           <w:szCs w:val="21"/>
           <w:lang w:val="ru-RU"/>
         </w:rPr>
+        <w:lastRenderedPageBreak/>
         <w:t>Выбор метода решения</w:t>
       </w:r>
     </w:p>
@@ -2156,7 +2329,6 @@
           <w:szCs w:val="21"/>
           <w:lang w:val="ru-RU"/>
         </w:rPr>
-        <w:lastRenderedPageBreak/>
         <w:t xml:space="preserve">Искусственная нейронная сеть не требует наличия математической модели процесса или наличия аналитического </w:t>
       </w:r>
       <w:proofErr w:type="gramStart"/>
@@ -2197,7 +2369,25 @@
           <w:szCs w:val="21"/>
           <w:lang w:val="ru-RU"/>
         </w:rPr>
-        <w:t xml:space="preserve">. Моделирование нелинейности процесса в некоторых случаях позволяет выявлять шаблоны поведения процесса в определенных условиях. Выявленные шаблоны поведения могут помочь при исследовании временных рядов - один из видов представления данных о продажах. Временные ряды, в свою очередь, подвержены влиянию эффектов сезонности и наличия трендов, искажающих действительную картину (на основе выявленных шаблонов можно проводить </w:t>
+        <w:t xml:space="preserve">. Моделирование нелинейности процесса в некоторых случаях позволяет выявлять шаблоны поведения процесса в определенных условиях. Выявленные шаблоны поведения могут помочь при исследовании временных рядов </w:t>
+      </w:r>
+      <w:r>
+        <w:rPr>
+          <w:rFonts w:ascii="Times New Roman" w:hAnsi="Times New Roman" w:cs="Times New Roman"/>
+          <w:sz w:val="21"/>
+          <w:szCs w:val="21"/>
+          <w:lang w:val="ru-RU"/>
+        </w:rPr>
+        <w:t>–</w:t>
+      </w:r>
+      <w:r>
+        <w:rPr>
+          <w:rFonts w:ascii="Times New Roman" w:hAnsi="Times New Roman" w:cs="Times New Roman"/>
+          <w:sz w:val="21"/>
+          <w:szCs w:val="21"/>
+          <w:lang w:val="ru-RU"/>
+        </w:rPr>
+        <w:t xml:space="preserve"> один из видов представления данных о продажах. Временные ряды, в свою очередь, подвержены влиянию эффектов сезонности и наличия трендов, искажающих действительную картину (на основе выявленных шаблонов можно проводить </w:t>
       </w:r>
       <w:proofErr w:type="spellStart"/>
       <w:r>
@@ -2260,7 +2450,34 @@
           <w:szCs w:val="21"/>
           <w:lang w:val="ru-RU"/>
         </w:rPr>
-        <w:t>Более того, как показано в [4], использование искусственной нейронной сети при решении задач прогнозирования продаж (с целью определить оптимальный ассортимент с точки зрения увеличения прибыли) может обеспечить разницу между прогнозируемыми результатами и фактическими данными всего лишь на 10%.</w:t>
+        <w:t xml:space="preserve">В </w:t>
+      </w:r>
+      <w:r>
+        <w:rPr>
+          <w:rFonts w:ascii="Times New Roman" w:hAnsi="Times New Roman" w:cs="Times New Roman"/>
+          <w:sz w:val="21"/>
+          <w:szCs w:val="21"/>
+          <w:lang w:val="ru-RU"/>
+        </w:rPr>
+        <w:t>[4]</w:t>
+      </w:r>
+      <w:r>
+        <w:rPr>
+          <w:rFonts w:ascii="Times New Roman" w:hAnsi="Times New Roman" w:cs="Times New Roman"/>
+          <w:sz w:val="21"/>
+          <w:szCs w:val="21"/>
+          <w:lang w:val="ru-RU"/>
+        </w:rPr>
+        <w:t xml:space="preserve"> показано </w:t>
+      </w:r>
+      <w:r>
+        <w:rPr>
+          <w:rFonts w:ascii="Times New Roman" w:hAnsi="Times New Roman" w:cs="Times New Roman"/>
+          <w:sz w:val="21"/>
+          <w:szCs w:val="21"/>
+          <w:lang w:val="ru-RU"/>
+        </w:rPr>
+        <w:t>использование искусственной нейронной сети при решении задач прогнозирования продаж (с целью определить оптимальный ассортимент с точки зрения увеличения прибыли) может обеспечить разницу между прогнозируемыми результатами и фактическими данными всего лишь на 10%.</w:t>
       </w:r>
     </w:p>
     <w:p>
@@ -2401,16 +2618,43 @@
           <w:szCs w:val="21"/>
           <w:lang w:val="ru-RU"/>
         </w:rPr>
-        <w:t xml:space="preserve"> </w:t>
-      </w:r>
-      <w:r>
-        <w:rPr>
-          <w:rFonts w:ascii="Times New Roman" w:hAnsi="Times New Roman" w:cs="Times New Roman"/>
-          <w:sz w:val="21"/>
-          <w:szCs w:val="21"/>
-          <w:lang w:val="ru-RU"/>
-        </w:rPr>
-        <w:t>При решении задачи формирования ассортимента товаров анализируют историю поведения товара, например, как этот товар покупался в прошлом (до момента начала анализа) [1,2]. Прогнозируя поведение товара в будущем, можно сделать выводы, увеличит ли изменение количества товара суммарную прибыль точки розничной торговли [2]. При разработке подхода к решению задачи формирования ассортимента и при проектировании искусственной нейронной сети первый шаг - обработка накопленной информации. Данные о продажах представлены значениями характеристик товаров в разные моменты времени.</w:t>
+        <w:t>При решении задачи формирования ассортимента товаров анализируют историю поведения товара, например, как этот товар покупался в прошлом (до момента начала анализа) [1</w:t>
+      </w:r>
+      <w:r>
+        <w:rPr>
+          <w:rFonts w:ascii="Times New Roman" w:hAnsi="Times New Roman" w:cs="Times New Roman"/>
+          <w:sz w:val="21"/>
+          <w:szCs w:val="21"/>
+          <w:lang w:val="ru-RU"/>
+        </w:rPr>
+        <w:t>]</w:t>
+      </w:r>
+      <w:r>
+        <w:rPr>
+          <w:rFonts w:ascii="Times New Roman" w:hAnsi="Times New Roman" w:cs="Times New Roman"/>
+          <w:sz w:val="21"/>
+          <w:szCs w:val="21"/>
+          <w:lang w:val="ru-RU"/>
+        </w:rPr>
+        <w:t>,</w:t>
+      </w:r>
+      <w:r>
+        <w:rPr>
+          <w:rFonts w:ascii="Times New Roman" w:hAnsi="Times New Roman" w:cs="Times New Roman"/>
+          <w:sz w:val="21"/>
+          <w:szCs w:val="21"/>
+          <w:lang w:val="ru-RU"/>
+        </w:rPr>
+        <w:t>[</w:t>
+      </w:r>
+      <w:r>
+        <w:rPr>
+          <w:rFonts w:ascii="Times New Roman" w:hAnsi="Times New Roman" w:cs="Times New Roman"/>
+          <w:sz w:val="21"/>
+          <w:szCs w:val="21"/>
+          <w:lang w:val="ru-RU"/>
+        </w:rPr>
+        <w:t>2]. Прогнозируя поведение товара в будущем, можно сделать выводы, увеличит ли изменение количества товара суммарную прибыль точки розничной торговли [2]. При разработке подхода к решению задачи формирования ассортимента и при проектировании искусственной нейронной сети первый шаг - обработка накопленной информации. Данные о продажах представлены значениями характеристик товаров в разные моменты времени.</w:t>
       </w:r>
     </w:p>
     <w:p>
@@ -2587,7 +2831,7 @@
           <v:shape id="_x0000_i1025" type="#_x0000_t75" style="width:50.95pt;height:16.3pt" o:ole="">
             <v:imagedata r:id="rId9" o:title=""/>
           </v:shape>
-          <o:OLEObject Type="Embed" ProgID="Equation.DSMT4" ShapeID="_x0000_i1025" DrawAspect="Content" ObjectID="_1574675130" r:id="rId10"/>
+          <o:OLEObject Type="Embed" ProgID="Equation.DSMT4" ShapeID="_x0000_i1025" DrawAspect="Content" ObjectID="_1574855877" r:id="rId10"/>
         </w:object>
       </w:r>
       <w:r>
@@ -2629,6 +2873,7 @@
           <w:szCs w:val="21"/>
           <w:lang w:val="ru-RU"/>
         </w:rPr>
+        <w:lastRenderedPageBreak/>
         <w:t>На рис. 1 представлены структуры прямой (</w:t>
       </w:r>
       <w:proofErr w:type="spellStart"/>
@@ -2690,7 +2935,6 @@
           <w:szCs w:val="21"/>
           <w:lang w:val="ru-RU" w:eastAsia="ru-RU"/>
         </w:rPr>
-        <w:lastRenderedPageBreak/>
         <w:drawing>
           <wp:inline distT="0" distB="0" distL="0" distR="0">
             <wp:extent cx="5641975" cy="1612900"/>
@@ -2906,7 +3150,52 @@
           <w:szCs w:val="21"/>
           <w:lang w:val="ru-RU"/>
         </w:rPr>
-        <w:t>Что продается хорошо (что можно продублировать)?</w:t>
+        <w:t>Что продается хорошо (</w:t>
+      </w:r>
+      <w:r>
+        <w:rPr>
+          <w:rFonts w:ascii="Times New Roman" w:hAnsi="Times New Roman" w:cs="Times New Roman"/>
+          <w:sz w:val="21"/>
+          <w:szCs w:val="21"/>
+          <w:lang w:val="ru-RU"/>
+        </w:rPr>
+        <w:t xml:space="preserve">для </w:t>
+      </w:r>
+      <w:r>
+        <w:rPr>
+          <w:rFonts w:ascii="Times New Roman" w:hAnsi="Times New Roman" w:cs="Times New Roman"/>
+          <w:sz w:val="21"/>
+          <w:szCs w:val="21"/>
+          <w:lang w:val="ru-RU"/>
+        </w:rPr>
+        <w:t>какого товара можно увеличить</w:t>
+      </w:r>
+      <w:r>
+        <w:rPr>
+          <w:rFonts w:ascii="Times New Roman" w:hAnsi="Times New Roman" w:cs="Times New Roman"/>
+          <w:sz w:val="21"/>
+          <w:szCs w:val="21"/>
+          <w:lang w:val="ru-RU"/>
+        </w:rPr>
+        <w:t xml:space="preserve"> </w:t>
+      </w:r>
+      <w:r>
+        <w:rPr>
+          <w:rFonts w:ascii="Times New Roman" w:hAnsi="Times New Roman" w:cs="Times New Roman"/>
+          <w:sz w:val="21"/>
+          <w:szCs w:val="21"/>
+          <w:lang w:val="ru-RU"/>
+        </w:rPr>
+        <w:t>объем</w:t>
+      </w:r>
+      <w:r>
+        <w:rPr>
+          <w:rFonts w:ascii="Times New Roman" w:hAnsi="Times New Roman" w:cs="Times New Roman"/>
+          <w:sz w:val="21"/>
+          <w:szCs w:val="21"/>
+          <w:lang w:val="ru-RU"/>
+        </w:rPr>
+        <w:t>)?</w:t>
       </w:r>
     </w:p>
     <w:p>
@@ -2955,6 +3244,66 @@
           <w:szCs w:val="21"/>
           <w:lang w:val="ru-RU"/>
         </w:rPr>
+        <w:t xml:space="preserve">Увеличение объема товара в рамках одной точки реализации будем называть </w:t>
+      </w:r>
+      <w:r>
+        <w:rPr>
+          <w:rFonts w:ascii="Times New Roman" w:hAnsi="Times New Roman" w:cs="Times New Roman"/>
+          <w:i/>
+          <w:sz w:val="21"/>
+          <w:szCs w:val="21"/>
+          <w:lang w:val="ru-RU"/>
+        </w:rPr>
+        <w:t>дублированием</w:t>
+      </w:r>
+      <w:r>
+        <w:rPr>
+          <w:rFonts w:ascii="Times New Roman" w:hAnsi="Times New Roman" w:cs="Times New Roman"/>
+          <w:sz w:val="21"/>
+          <w:szCs w:val="21"/>
+          <w:lang w:val="ru-RU"/>
+        </w:rPr>
+        <w:t xml:space="preserve"> </w:t>
+      </w:r>
+      <w:r>
+        <w:rPr>
+          <w:rFonts w:ascii="Times New Roman" w:hAnsi="Times New Roman" w:cs="Times New Roman"/>
+          <w:sz w:val="21"/>
+          <w:szCs w:val="21"/>
+          <w:lang w:val="ru-RU"/>
+        </w:rPr>
+        <w:t xml:space="preserve">конкретного </w:t>
+      </w:r>
+      <w:r>
+        <w:rPr>
+          <w:rFonts w:ascii="Times New Roman" w:hAnsi="Times New Roman" w:cs="Times New Roman"/>
+          <w:sz w:val="21"/>
+          <w:szCs w:val="21"/>
+          <w:lang w:val="ru-RU"/>
+        </w:rPr>
+        <w:t>товара.</w:t>
+      </w:r>
+    </w:p>
+    <w:p>
+      <w:pPr>
+        <w:pStyle w:val="a0"/>
+        <w:spacing w:before="0" w:after="0"/>
+        <w:ind w:firstLine="340"/>
+        <w:jc w:val="both"/>
+        <w:rPr>
+          <w:rFonts w:ascii="Times New Roman" w:hAnsi="Times New Roman" w:cs="Times New Roman"/>
+          <w:sz w:val="21"/>
+          <w:szCs w:val="21"/>
+          <w:lang w:val="ru-RU"/>
+        </w:rPr>
+      </w:pPr>
+      <w:r>
+        <w:rPr>
+          <w:rFonts w:ascii="Times New Roman" w:hAnsi="Times New Roman" w:cs="Times New Roman"/>
+          <w:sz w:val="21"/>
+          <w:szCs w:val="21"/>
+          <w:lang w:val="ru-RU"/>
+        </w:rPr>
         <w:t>Решение первой задачи на выходе дает перечень товаров, для которых необходимо найти место в точке реализаци</w:t>
       </w:r>
       <w:r>
@@ -2978,7 +3327,7 @@
           <v:shape id="_x0000_i1026" type="#_x0000_t75" style="width:17pt;height:16.3pt" o:ole="">
             <v:imagedata r:id="rId12" o:title=""/>
           </v:shape>
-          <o:OLEObject Type="Embed" ProgID="Equation.DSMT4" ShapeID="_x0000_i1026" DrawAspect="Content" ObjectID="_1574675131" r:id="rId13"/>
+          <o:OLEObject Type="Embed" ProgID="Equation.DSMT4" ShapeID="_x0000_i1026" DrawAspect="Content" ObjectID="_1574855878" r:id="rId13"/>
         </w:object>
       </w:r>
       <w:r>
@@ -3002,7 +3351,7 @@
           <v:shape id="_x0000_i1027" type="#_x0000_t75" style="width:18.35pt;height:16.3pt" o:ole="">
             <v:imagedata r:id="rId14" o:title=""/>
           </v:shape>
-          <o:OLEObject Type="Embed" ProgID="Equation.DSMT4" ShapeID="_x0000_i1027" DrawAspect="Content" ObjectID="_1574675132" r:id="rId15"/>
+          <o:OLEObject Type="Embed" ProgID="Equation.DSMT4" ShapeID="_x0000_i1027" DrawAspect="Content" ObjectID="_1574855879" r:id="rId15"/>
         </w:object>
       </w:r>
       <w:r>
@@ -3124,7 +3473,7 @@
           <v:shape id="_x0000_i1028" type="#_x0000_t75" style="width:17pt;height:16.3pt" o:ole="">
             <v:imagedata r:id="rId12" o:title=""/>
           </v:shape>
-          <o:OLEObject Type="Embed" ProgID="Equation.DSMT4" ShapeID="_x0000_i1028" DrawAspect="Content" ObjectID="_1574675133" r:id="rId16"/>
+          <o:OLEObject Type="Embed" ProgID="Equation.DSMT4" ShapeID="_x0000_i1028" DrawAspect="Content" ObjectID="_1574855880" r:id="rId16"/>
         </w:object>
       </w:r>
       <w:r>
@@ -3148,7 +3497,7 @@
           <v:shape id="_x0000_i1029" type="#_x0000_t75" style="width:18.35pt;height:16.3pt" o:ole="">
             <v:imagedata r:id="rId14" o:title=""/>
           </v:shape>
-          <o:OLEObject Type="Embed" ProgID="Equation.DSMT4" ShapeID="_x0000_i1029" DrawAspect="Content" ObjectID="_1574675134" r:id="rId17"/>
+          <o:OLEObject Type="Embed" ProgID="Equation.DSMT4" ShapeID="_x0000_i1029" DrawAspect="Content" ObjectID="_1574855881" r:id="rId17"/>
         </w:object>
       </w:r>
       <w:r>
@@ -3190,7 +3539,7 @@
           <v:shape id="_x0000_i1030" type="#_x0000_t75" style="width:17pt;height:16.3pt" o:ole="">
             <v:imagedata r:id="rId12" o:title=""/>
           </v:shape>
-          <o:OLEObject Type="Embed" ProgID="Equation.DSMT4" ShapeID="_x0000_i1030" DrawAspect="Content" ObjectID="_1574675135" r:id="rId18"/>
+          <o:OLEObject Type="Embed" ProgID="Equation.DSMT4" ShapeID="_x0000_i1030" DrawAspect="Content" ObjectID="_1574855882" r:id="rId18"/>
         </w:object>
       </w:r>
       <w:r>
@@ -3214,7 +3563,7 @@
           <v:shape id="_x0000_i1031" type="#_x0000_t75" style="width:18.35pt;height:16.3pt" o:ole="">
             <v:imagedata r:id="rId14" o:title=""/>
           </v:shape>
-          <o:OLEObject Type="Embed" ProgID="Equation.DSMT4" ShapeID="_x0000_i1031" DrawAspect="Content" ObjectID="_1574675136" r:id="rId19"/>
+          <o:OLEObject Type="Embed" ProgID="Equation.DSMT4" ShapeID="_x0000_i1031" DrawAspect="Content" ObjectID="_1574855883" r:id="rId19"/>
         </w:object>
       </w:r>
       <w:r>
@@ -3322,7 +3671,7 @@
           <v:shape id="_x0000_i1032" type="#_x0000_t75" style="width:17pt;height:16.3pt" o:ole="">
             <v:imagedata r:id="rId12" o:title=""/>
           </v:shape>
-          <o:OLEObject Type="Embed" ProgID="Equation.DSMT4" ShapeID="_x0000_i1032" DrawAspect="Content" ObjectID="_1574675137" r:id="rId20"/>
+          <o:OLEObject Type="Embed" ProgID="Equation.DSMT4" ShapeID="_x0000_i1032" DrawAspect="Content" ObjectID="_1574855884" r:id="rId20"/>
         </w:object>
       </w:r>
       <w:r>
@@ -3346,7 +3695,7 @@
           <v:shape id="_x0000_i1033" type="#_x0000_t75" style="width:18.35pt;height:16.3pt" o:ole="">
             <v:imagedata r:id="rId14" o:title=""/>
           </v:shape>
-          <o:OLEObject Type="Embed" ProgID="Equation.DSMT4" ShapeID="_x0000_i1033" DrawAspect="Content" ObjectID="_1574675138" r:id="rId21"/>
+          <o:OLEObject Type="Embed" ProgID="Equation.DSMT4" ShapeID="_x0000_i1033" DrawAspect="Content" ObjectID="_1574855885" r:id="rId21"/>
         </w:object>
       </w:r>
       <w:r>
@@ -3379,6 +3728,7 @@
           <w:szCs w:val="21"/>
           <w:lang w:val="ru-RU" w:eastAsia="ru-RU"/>
         </w:rPr>
+        <w:lastRenderedPageBreak/>
         <w:drawing>
           <wp:inline distT="0" distB="0" distL="0" distR="0">
             <wp:extent cx="3600000" cy="1750298"/>
@@ -3490,7 +3840,6 @@
           <w:szCs w:val="21"/>
           <w:lang w:val="ru-RU"/>
         </w:rPr>
-        <w:lastRenderedPageBreak/>
         <w:t xml:space="preserve">Пусть </w:t>
       </w:r>
       <w:r>
@@ -3505,7 +3854,7 @@
           <v:shape id="_x0000_i1034" type="#_x0000_t75" style="width:19.7pt;height:17pt" o:ole="">
             <v:imagedata r:id="rId23" o:title=""/>
           </v:shape>
-          <o:OLEObject Type="Embed" ProgID="Equation.DSMT4" ShapeID="_x0000_i1034" DrawAspect="Content" ObjectID="_1574675139" r:id="rId24"/>
+          <o:OLEObject Type="Embed" ProgID="Equation.DSMT4" ShapeID="_x0000_i1034" DrawAspect="Content" ObjectID="_1574855886" r:id="rId24"/>
         </w:object>
       </w:r>
       <w:r>
@@ -3515,7 +3864,25 @@
           <w:szCs w:val="21"/>
           <w:lang w:val="ru-RU"/>
         </w:rPr>
-        <w:t xml:space="preserve"> - пересечение множеств, определяемое так: </w:t>
+        <w:t xml:space="preserve"> - пересечение</w:t>
+      </w:r>
+      <w:r>
+        <w:rPr>
+          <w:rFonts w:ascii="Times New Roman" w:hAnsi="Times New Roman" w:cs="Times New Roman"/>
+          <w:sz w:val="21"/>
+          <w:szCs w:val="21"/>
+          <w:lang w:val="ru-RU"/>
+        </w:rPr>
+        <w:t xml:space="preserve"> </w:t>
+      </w:r>
+      <w:r>
+        <w:rPr>
+          <w:rFonts w:ascii="Times New Roman" w:hAnsi="Times New Roman" w:cs="Times New Roman"/>
+          <w:sz w:val="21"/>
+          <w:szCs w:val="21"/>
+          <w:lang w:val="ru-RU"/>
+        </w:rPr>
+        <w:t xml:space="preserve">множеств, определяемое так: </w:t>
       </w:r>
       <w:r>
         <w:rPr>
@@ -3529,7 +3896,7 @@
           <v:shape id="_x0000_i1035" type="#_x0000_t75" style="width:71.3pt;height:17pt" o:ole="">
             <v:imagedata r:id="rId25" o:title=""/>
           </v:shape>
-          <o:OLEObject Type="Embed" ProgID="Equation.DSMT4" ShapeID="_x0000_i1035" DrawAspect="Content" ObjectID="_1574675140" r:id="rId26"/>
+          <o:OLEObject Type="Embed" ProgID="Equation.DSMT4" ShapeID="_x0000_i1035" DrawAspect="Content" ObjectID="_1574855887" r:id="rId26"/>
         </w:object>
       </w:r>
       <w:r>
@@ -3553,7 +3920,7 @@
           <v:shape id="_x0000_i1036" type="#_x0000_t75" style="width:17pt;height:16.3pt" o:ole="">
             <v:imagedata r:id="rId27" o:title=""/>
           </v:shape>
-          <o:OLEObject Type="Embed" ProgID="Equation.DSMT4" ShapeID="_x0000_i1036" DrawAspect="Content" ObjectID="_1574675141" r:id="rId28"/>
+          <o:OLEObject Type="Embed" ProgID="Equation.DSMT4" ShapeID="_x0000_i1036" DrawAspect="Content" ObjectID="_1574855888" r:id="rId28"/>
         </w:object>
       </w:r>
       <w:r>
@@ -3586,7 +3953,7 @@
           <v:shape id="_x0000_i1037" type="#_x0000_t75" style="width:18.35pt;height:16.3pt" o:ole="">
             <v:imagedata r:id="rId29" o:title=""/>
           </v:shape>
-          <o:OLEObject Type="Embed" ProgID="Equation.DSMT4" ShapeID="_x0000_i1037" DrawAspect="Content" ObjectID="_1574675142" r:id="rId30"/>
+          <o:OLEObject Type="Embed" ProgID="Equation.DSMT4" ShapeID="_x0000_i1037" DrawAspect="Content" ObjectID="_1574855889" r:id="rId30"/>
         </w:object>
       </w:r>
       <w:r>
@@ -3619,7 +3986,7 @@
           <v:shape id="_x0000_i1038" type="#_x0000_t75" style="width:19.7pt;height:17pt" o:ole="">
             <v:imagedata r:id="rId23" o:title=""/>
           </v:shape>
-          <o:OLEObject Type="Embed" ProgID="Equation.DSMT4" ShapeID="_x0000_i1038" DrawAspect="Content" ObjectID="_1574675143" r:id="rId31"/>
+          <o:OLEObject Type="Embed" ProgID="Equation.DSMT4" ShapeID="_x0000_i1038" DrawAspect="Content" ObjectID="_1574855890" r:id="rId31"/>
         </w:object>
       </w:r>
       <w:r>
@@ -3710,7 +4077,7 @@
           <v:shape id="_x0000_i1039" type="#_x0000_t75" style="width:19.7pt;height:17pt" o:ole="">
             <v:imagedata r:id="rId23" o:title=""/>
           </v:shape>
-          <o:OLEObject Type="Embed" ProgID="Equation.DSMT4" ShapeID="_x0000_i1039" DrawAspect="Content" ObjectID="_1574675144" r:id="rId32"/>
+          <o:OLEObject Type="Embed" ProgID="Equation.DSMT4" ShapeID="_x0000_i1039" DrawAspect="Content" ObjectID="_1574855891" r:id="rId32"/>
         </w:object>
       </w:r>
       <w:r>
@@ -3760,7 +4127,7 @@
           <v:shape id="_x0000_i1040" type="#_x0000_t75" style="width:53pt;height:19pt" o:ole="">
             <v:imagedata r:id="rId33" o:title=""/>
           </v:shape>
-          <o:OLEObject Type="Embed" ProgID="Equation.DSMT4" ShapeID="_x0000_i1040" DrawAspect="Content" ObjectID="_1574675145" r:id="rId34"/>
+          <o:OLEObject Type="Embed" ProgID="Equation.DSMT4" ShapeID="_x0000_i1040" DrawAspect="Content" ObjectID="_1574855892" r:id="rId34"/>
         </w:object>
       </w:r>
       <w:r>
@@ -3784,7 +4151,7 @@
           <v:shape id="_x0000_i1041" type="#_x0000_t75" style="width:54.35pt;height:19pt" o:ole="">
             <v:imagedata r:id="rId35" o:title=""/>
           </v:shape>
-          <o:OLEObject Type="Embed" ProgID="Equation.DSMT4" ShapeID="_x0000_i1041" DrawAspect="Content" ObjectID="_1574675146" r:id="rId36"/>
+          <o:OLEObject Type="Embed" ProgID="Equation.DSMT4" ShapeID="_x0000_i1041" DrawAspect="Content" ObjectID="_1574855893" r:id="rId36"/>
         </w:object>
       </w:r>
       <w:r>
@@ -3860,7 +4227,7 @@
           <v:shape id="_x0000_i1042" type="#_x0000_t75" style="width:54.35pt;height:19pt" o:ole="">
             <v:imagedata r:id="rId35" o:title=""/>
           </v:shape>
-          <o:OLEObject Type="Embed" ProgID="Equation.DSMT4" ShapeID="_x0000_i1042" DrawAspect="Content" ObjectID="_1574675147" r:id="rId37"/>
+          <o:OLEObject Type="Embed" ProgID="Equation.DSMT4" ShapeID="_x0000_i1042" DrawAspect="Content" ObjectID="_1574855894" r:id="rId37"/>
         </w:object>
       </w:r>
       <w:r>
@@ -4105,7 +4472,7 @@
           <v:shape id="_x0000_i1043" type="#_x0000_t75" style="width:16.3pt;height:16.3pt" o:ole="">
             <v:imagedata r:id="rId38" o:title=""/>
           </v:shape>
-          <o:OLEObject Type="Embed" ProgID="Equation.DSMT4" ShapeID="_x0000_i1043" DrawAspect="Content" ObjectID="_1574675148" r:id="rId39"/>
+          <o:OLEObject Type="Embed" ProgID="Equation.DSMT4" ShapeID="_x0000_i1043" DrawAspect="Content" ObjectID="_1574855895" r:id="rId39"/>
         </w:object>
       </w:r>
       <w:r>
@@ -4289,7 +4656,17 @@
           <w:szCs w:val="21"/>
           <w:lang w:val="ru-RU"/>
         </w:rPr>
-        <w:t xml:space="preserve"> с примерами формирования архитектуры искусственной нейронной сети. Выделены критерии оценки и обоснованы основные преимущества искусственных нейронных сетей перед аналогами: возможность моделирования нелинейных процессов, отсутствие необходимости иметь аналитический вид зависимости или математическую модель, и, главное, возможность учитывать накопленный опыт.</w:t>
+        <w:t xml:space="preserve"> с примерами формирования архитектуры искусственной нейронной сети. Выделены критерии оценки и обоснованы основные преимущества искусственных нейронных сетей перед аналогами: </w:t>
+      </w:r>
+      <w:r>
+        <w:rPr>
+          <w:rFonts w:ascii="Times New Roman" w:hAnsi="Times New Roman" w:cs="Times New Roman"/>
+          <w:sz w:val="21"/>
+          <w:szCs w:val="21"/>
+          <w:lang w:val="ru-RU"/>
+        </w:rPr>
+        <w:lastRenderedPageBreak/>
+        <w:t>возможность моделирования нелинейных процессов, отсутствие необходимости иметь аналитический вид зависимости или математическую модель, и, главное, возможность учитывать накопленный опыт.</w:t>
       </w:r>
     </w:p>
     <w:p>
@@ -4370,7 +4747,43 @@
           <w:szCs w:val="21"/>
           <w:lang w:val="ru-RU"/>
         </w:rPr>
-        <w:t xml:space="preserve"> - количество нейронов на входном и на выходном слоях соответствуют количеству рассматриваемых товаров. Также было отмечено, что в последнем случае возникают дополнительные задачи: передача характеристик товаров нейронной сети и получение по результатам работы информации о причинах тех или иных действий в отношении товара (оставление без изменений, удаление или дублирование).</w:t>
+        <w:t xml:space="preserve"> </w:t>
+      </w:r>
+      <w:r>
+        <w:rPr>
+          <w:rFonts w:ascii="Times New Roman" w:hAnsi="Times New Roman" w:cs="Times New Roman"/>
+          <w:sz w:val="21"/>
+          <w:szCs w:val="21"/>
+          <w:lang w:val="ru-RU"/>
+        </w:rPr>
+        <w:t>–</w:t>
+      </w:r>
+      <w:r>
+        <w:rPr>
+          <w:rFonts w:ascii="Times New Roman" w:hAnsi="Times New Roman" w:cs="Times New Roman"/>
+          <w:sz w:val="21"/>
+          <w:szCs w:val="21"/>
+          <w:lang w:val="ru-RU"/>
+        </w:rPr>
+        <w:t xml:space="preserve"> количество</w:t>
+      </w:r>
+      <w:r>
+        <w:rPr>
+          <w:rFonts w:ascii="Times New Roman" w:hAnsi="Times New Roman" w:cs="Times New Roman"/>
+          <w:sz w:val="21"/>
+          <w:szCs w:val="21"/>
+          <w:lang w:val="ru-RU"/>
+        </w:rPr>
+        <w:t xml:space="preserve"> </w:t>
+      </w:r>
+      <w:r>
+        <w:rPr>
+          <w:rFonts w:ascii="Times New Roman" w:hAnsi="Times New Roman" w:cs="Times New Roman"/>
+          <w:sz w:val="21"/>
+          <w:szCs w:val="21"/>
+          <w:lang w:val="ru-RU"/>
+        </w:rPr>
+        <w:t>нейронов на входном и на выходном слоях соответствуют количеству рассматриваемых товаров. Также было отмечено, что в последнем случае возникают дополнительные задачи: передача характеристик товаров нейронной сети и получение по результатам работы информации о причинах тех или иных действий в отношении товара (оставление без изменений, удаление или дублирование).</w:t>
       </w:r>
     </w:p>
     <w:p>
@@ -4393,7 +4806,6 @@
           <w:szCs w:val="21"/>
           <w:lang w:val="ru-RU"/>
         </w:rPr>
-        <w:lastRenderedPageBreak/>
         <w:t>Следует заметить, что особый интерес для дальнейшего исследования представляют практические задачи разработки и апробирования искусственной нейронной сети, реализующей представленный в работе подход</w:t>
       </w:r>
       <w:r>
@@ -9437,7 +9849,7 @@
 </file>
 
 <file path=customXml/itemProps1.xml><?xml version="1.0" encoding="utf-8"?>
-<ds:datastoreItem xmlns:ds="http://schemas.openxmlformats.org/officeDocument/2006/customXml" ds:itemID="{0A58DEBA-F5A7-4C86-A9BB-97E52C35FF4D}">
+<ds:datastoreItem xmlns:ds="http://schemas.openxmlformats.org/officeDocument/2006/customXml" ds:itemID="{E79658B7-39AB-4050-AFBC-7163816DEB41}">
   <ds:schemaRefs>
     <ds:schemaRef ds:uri="http://schemas.openxmlformats.org/officeDocument/2006/bibliography"/>
   </ds:schemaRefs>

</xml_diff>